<commit_message>
Updated equations for hydrologic variables.
</commit_message>
<xml_diff>
--- a/index.docx
+++ b/index.docx
@@ -1509,6 +1509,15 @@
                 </m:mr>
                 <m:mr>
                   <m:e>
+                    <m:r>
+                      <m:t>1</m:t>
+                    </m:r>
+                    <m:r>
+                      <m:rPr>
+                        <m:sty m:val="p"/>
+                      </m:rPr>
+                      <m:t>−</m:t>
+                    </m:r>
                     <m:f>
                       <m:fPr>
                         <m:type m:val="bar"/>
@@ -1907,6 +1916,15 @@
                 </m:mr>
                 <m:mr>
                   <m:e>
+                    <m:r>
+                      <m:t>1</m:t>
+                    </m:r>
+                    <m:r>
+                      <m:rPr>
+                        <m:sty m:val="p"/>
+                      </m:rPr>
+                      <m:t>−</m:t>
+                    </m:r>
                     <m:f>
                       <m:fPr>
                         <m:type m:val="bar"/>

</xml_diff>